<commit_message>
Add nome do cliente
</commit_message>
<xml_diff>
--- a/02- Integrantes do Projeto.docx
+++ b/02- Integrantes do Projeto.docx
@@ -1,6 +1,6 @@
 
 <file path=word/document.xml><?xml version="1.0" encoding="utf-8"?>
-<w:document xmlns:wpc="http://schemas.microsoft.com/office/word/2010/wordprocessingCanvas" xmlns:mc="http://schemas.openxmlformats.org/markup-compatibility/2006" xmlns:o="urn:schemas-microsoft-com:office:office" xmlns:r="http://schemas.openxmlformats.org/officeDocument/2006/relationships" xmlns:m="http://schemas.openxmlformats.org/officeDocument/2006/math" xmlns:v="urn:schemas-microsoft-com:vml" xmlns:wp14="http://schemas.microsoft.com/office/word/2010/wordprocessingDrawing" xmlns:wp="http://schemas.openxmlformats.org/drawingml/2006/wordprocessingDrawing" xmlns:w10="urn:schemas-microsoft-com:office:word" xmlns:w="http://schemas.openxmlformats.org/wordprocessingml/2006/main" xmlns:w14="http://schemas.microsoft.com/office/word/2010/wordml" xmlns:w15="http://schemas.microsoft.com/office/word/2012/wordml" xmlns:wpg="http://schemas.microsoft.com/office/word/2010/wordprocessingGroup" xmlns:wpi="http://schemas.microsoft.com/office/word/2010/wordprocessingInk" xmlns:wne="http://schemas.microsoft.com/office/word/2006/wordml" xmlns:wps="http://schemas.microsoft.com/office/word/2010/wordprocessingShape" mc:Ignorable="w14 w15 wp14">
+<w:document xmlns:wpc="http://schemas.microsoft.com/office/word/2010/wordprocessingCanvas" xmlns:cx="http://schemas.microsoft.com/office/drawing/2014/chartex" xmlns:cx1="http://schemas.microsoft.com/office/drawing/2015/9/8/chartex" xmlns:cx2="http://schemas.microsoft.com/office/drawing/2015/10/21/chartex" xmlns:cx3="http://schemas.microsoft.com/office/drawing/2016/5/9/chartex" xmlns:cx4="http://schemas.microsoft.com/office/drawing/2016/5/10/chartex" xmlns:cx5="http://schemas.microsoft.com/office/drawing/2016/5/11/chartex" xmlns:cx6="http://schemas.microsoft.com/office/drawing/2016/5/12/chartex" xmlns:cx7="http://schemas.microsoft.com/office/drawing/2016/5/13/chartex" xmlns:cx8="http://schemas.microsoft.com/office/drawing/2016/5/14/chartex" xmlns:mc="http://schemas.openxmlformats.org/markup-compatibility/2006" xmlns:aink="http://schemas.microsoft.com/office/drawing/2016/ink" xmlns:am3d="http://schemas.microsoft.com/office/drawing/2017/model3d" xmlns:o="urn:schemas-microsoft-com:office:office" xmlns:r="http://schemas.openxmlformats.org/officeDocument/2006/relationships" xmlns:m="http://schemas.openxmlformats.org/officeDocument/2006/math" xmlns:v="urn:schemas-microsoft-com:vml" xmlns:wp14="http://schemas.microsoft.com/office/word/2010/wordprocessingDrawing" xmlns:wp="http://schemas.openxmlformats.org/drawingml/2006/wordprocessingDrawing" xmlns:w10="urn:schemas-microsoft-com:office:word" xmlns:w="http://schemas.openxmlformats.org/wordprocessingml/2006/main" xmlns:w14="http://schemas.microsoft.com/office/word/2010/wordml" xmlns:w15="http://schemas.microsoft.com/office/word/2012/wordml" xmlns:w16cex="http://schemas.microsoft.com/office/word/2018/wordml/cex" xmlns:w16cid="http://schemas.microsoft.com/office/word/2016/wordml/cid" xmlns:w16="http://schemas.microsoft.com/office/word/2018/wordml" xmlns:w16se="http://schemas.microsoft.com/office/word/2015/wordml/symex" xmlns:wpg="http://schemas.microsoft.com/office/word/2010/wordprocessingGroup" xmlns:wpi="http://schemas.microsoft.com/office/word/2010/wordprocessingInk" xmlns:wne="http://schemas.microsoft.com/office/word/2006/wordml" xmlns:wps="http://schemas.microsoft.com/office/word/2010/wordprocessingShape" mc:Ignorable="w14 w15 w16se w16cid w16 w16cex wp14">
   <w:body>
     <w:p>
       <w:pPr>
@@ -11,8 +11,6 @@
           <w:szCs w:val="30"/>
         </w:rPr>
       </w:pPr>
-      <w:bookmarkStart w:id="0" w:name="_GoBack"/>
-      <w:bookmarkEnd w:id="0"/>
       <w:r>
         <w:rPr>
           <w:rFonts w:ascii="Arial" w:hAnsi="Arial" w:cs="Arial"/>
@@ -42,7 +40,32 @@
         <w:rPr>
           <w:rFonts w:ascii="Arial" w:eastAsia="Calibri" w:hAnsi="Arial" w:cs="Arial"/>
         </w:rPr>
-        <w:t>Cliente: TPD Gráfica</w:t>
+        <w:t xml:space="preserve">Cliente: </w:t>
+      </w:r>
+      <w:r>
+        <w:rPr>
+          <w:rFonts w:ascii="Arial" w:eastAsia="Calibri" w:hAnsi="Arial" w:cs="Arial"/>
+        </w:rPr>
+        <w:t>Thomas Amorim Sun</w:t>
+      </w:r>
+    </w:p>
+    <w:p>
+      <w:pPr>
+        <w:rPr>
+          <w:rFonts w:ascii="Arial" w:eastAsia="Calibri" w:hAnsi="Arial" w:cs="Arial"/>
+        </w:rPr>
+      </w:pPr>
+      <w:r>
+        <w:rPr>
+          <w:rFonts w:ascii="Arial" w:eastAsia="Calibri" w:hAnsi="Arial" w:cs="Arial"/>
+        </w:rPr>
+        <w:t xml:space="preserve">Empresa: </w:t>
+      </w:r>
+      <w:r>
+        <w:rPr>
+          <w:rFonts w:ascii="Arial" w:eastAsia="Calibri" w:hAnsi="Arial" w:cs="Arial"/>
+        </w:rPr>
+        <w:t>TPD Gráfica</w:t>
       </w:r>
     </w:p>
     <w:p>
@@ -74,15 +97,15 @@
     <w:tbl>
       <w:tblPr>
         <w:tblStyle w:val="Tabelacomgrade"/>
-        <w:tblW w:w="10632" w:type="dxa"/>
-        <w:tblInd w:w="-998" w:type="dxa"/>
+        <w:tblW w:w="11625" w:type="dxa"/>
+        <w:tblInd w:w="-1565" w:type="dxa"/>
         <w:tblLook w:val="04A0" w:firstRow="1" w:lastRow="0" w:firstColumn="1" w:lastColumn="0" w:noHBand="0" w:noVBand="1"/>
       </w:tblPr>
       <w:tblGrid>
-        <w:gridCol w:w="2561"/>
-        <w:gridCol w:w="1126"/>
-        <w:gridCol w:w="4867"/>
-        <w:gridCol w:w="2078"/>
+        <w:gridCol w:w="3824"/>
+        <w:gridCol w:w="1081"/>
+        <w:gridCol w:w="4877"/>
+        <w:gridCol w:w="1843"/>
       </w:tblGrid>
       <w:tr>
         <w:trPr>
@@ -90,7 +113,7 @@
         </w:trPr>
         <w:tc>
           <w:tcPr>
-            <w:tcW w:w="2561" w:type="dxa"/>
+            <w:tcW w:w="3824" w:type="dxa"/>
             <w:shd w:val="clear" w:color="auto" w:fill="DEEAF6" w:themeFill="accent1" w:themeFillTint="33"/>
           </w:tcPr>
           <w:p>
@@ -105,13 +128,13 @@
                 <w:rFonts w:ascii="Arial" w:hAnsi="Arial" w:cs="Arial"/>
                 <w:b/>
               </w:rPr>
-              <w:t>Aluno</w:t>
-            </w:r>
-          </w:p>
-        </w:tc>
-        <w:tc>
-          <w:tcPr>
-            <w:tcW w:w="1126" w:type="dxa"/>
+              <w:t xml:space="preserve">Contatos </w:t>
+            </w:r>
+          </w:p>
+        </w:tc>
+        <w:tc>
+          <w:tcPr>
+            <w:tcW w:w="1081" w:type="dxa"/>
             <w:shd w:val="clear" w:color="auto" w:fill="DEEAF6" w:themeFill="accent1" w:themeFillTint="33"/>
           </w:tcPr>
           <w:p>
@@ -132,7 +155,7 @@
         </w:tc>
         <w:tc>
           <w:tcPr>
-            <w:tcW w:w="4867" w:type="dxa"/>
+            <w:tcW w:w="4877" w:type="dxa"/>
             <w:shd w:val="clear" w:color="auto" w:fill="DEEAF6" w:themeFill="accent1" w:themeFillTint="33"/>
           </w:tcPr>
           <w:p>
@@ -153,7 +176,7 @@
         </w:tc>
         <w:tc>
           <w:tcPr>
-            <w:tcW w:w="2078" w:type="dxa"/>
+            <w:tcW w:w="1843" w:type="dxa"/>
             <w:shd w:val="clear" w:color="auto" w:fill="DEEAF6" w:themeFill="accent1" w:themeFillTint="33"/>
           </w:tcPr>
           <w:p>
@@ -179,7 +202,7 @@
         </w:trPr>
         <w:tc>
           <w:tcPr>
-            <w:tcW w:w="2561" w:type="dxa"/>
+            <w:tcW w:w="3824" w:type="dxa"/>
           </w:tcPr>
           <w:p>
             <w:pPr>
@@ -197,7 +220,7 @@
         </w:tc>
         <w:tc>
           <w:tcPr>
-            <w:tcW w:w="1126" w:type="dxa"/>
+            <w:tcW w:w="1081" w:type="dxa"/>
           </w:tcPr>
           <w:p>
             <w:pPr>
@@ -215,7 +238,7 @@
         </w:tc>
         <w:tc>
           <w:tcPr>
-            <w:tcW w:w="4867" w:type="dxa"/>
+            <w:tcW w:w="4877" w:type="dxa"/>
           </w:tcPr>
           <w:p>
             <w:pPr>
@@ -233,7 +256,7 @@
         </w:tc>
         <w:tc>
           <w:tcPr>
-            <w:tcW w:w="2078" w:type="dxa"/>
+            <w:tcW w:w="1843" w:type="dxa"/>
           </w:tcPr>
           <w:p>
             <w:pPr>
@@ -274,7 +297,7 @@
         </w:trPr>
         <w:tc>
           <w:tcPr>
-            <w:tcW w:w="2561" w:type="dxa"/>
+            <w:tcW w:w="3824" w:type="dxa"/>
           </w:tcPr>
           <w:p>
             <w:pPr>
@@ -292,7 +315,7 @@
         </w:tc>
         <w:tc>
           <w:tcPr>
-            <w:tcW w:w="1126" w:type="dxa"/>
+            <w:tcW w:w="1081" w:type="dxa"/>
           </w:tcPr>
           <w:p>
             <w:pPr>
@@ -310,7 +333,7 @@
         </w:tc>
         <w:tc>
           <w:tcPr>
-            <w:tcW w:w="4867" w:type="dxa"/>
+            <w:tcW w:w="4877" w:type="dxa"/>
           </w:tcPr>
           <w:p>
             <w:pPr>
@@ -328,7 +351,7 @@
         </w:tc>
         <w:tc>
           <w:tcPr>
-            <w:tcW w:w="2078" w:type="dxa"/>
+            <w:tcW w:w="1843" w:type="dxa"/>
           </w:tcPr>
           <w:p>
             <w:pPr>
@@ -351,7 +374,7 @@
         </w:trPr>
         <w:tc>
           <w:tcPr>
-            <w:tcW w:w="2561" w:type="dxa"/>
+            <w:tcW w:w="3824" w:type="dxa"/>
           </w:tcPr>
           <w:p>
             <w:pPr>
@@ -376,7 +399,7 @@
         </w:tc>
         <w:tc>
           <w:tcPr>
-            <w:tcW w:w="1126" w:type="dxa"/>
+            <w:tcW w:w="1081" w:type="dxa"/>
           </w:tcPr>
           <w:p>
             <w:pPr>
@@ -395,7 +418,7 @@
         </w:tc>
         <w:tc>
           <w:tcPr>
-            <w:tcW w:w="4867" w:type="dxa"/>
+            <w:tcW w:w="4877" w:type="dxa"/>
           </w:tcPr>
           <w:p>
             <w:pPr>
@@ -413,7 +436,7 @@
         </w:tc>
         <w:tc>
           <w:tcPr>
-            <w:tcW w:w="2078" w:type="dxa"/>
+            <w:tcW w:w="1843" w:type="dxa"/>
           </w:tcPr>
           <w:p>
             <w:pPr>
@@ -442,33 +465,25 @@
         </w:trPr>
         <w:tc>
           <w:tcPr>
-            <w:tcW w:w="2561" w:type="dxa"/>
-          </w:tcPr>
-          <w:p>
-            <w:pPr>
-              <w:rPr>
-                <w:rFonts w:ascii="Arial" w:hAnsi="Arial" w:cs="Arial"/>
-              </w:rPr>
-            </w:pPr>
-            <w:r>
-              <w:rPr>
-                <w:rFonts w:ascii="Arial" w:hAnsi="Arial" w:cs="Arial"/>
-              </w:rPr>
-              <w:t xml:space="preserve">Miguel Vinicius Santos </w:t>
-            </w:r>
-            <w:proofErr w:type="spellStart"/>
-            <w:r>
-              <w:rPr>
-                <w:rFonts w:ascii="Arial" w:hAnsi="Arial" w:cs="Arial"/>
-              </w:rPr>
-              <w:t>Albiach</w:t>
-            </w:r>
-            <w:proofErr w:type="spellEnd"/>
-          </w:p>
-        </w:tc>
-        <w:tc>
-          <w:tcPr>
-            <w:tcW w:w="1126" w:type="dxa"/>
+            <w:tcW w:w="3824" w:type="dxa"/>
+          </w:tcPr>
+          <w:p>
+            <w:pPr>
+              <w:rPr>
+                <w:rFonts w:ascii="Arial" w:hAnsi="Arial" w:cs="Arial"/>
+              </w:rPr>
+            </w:pPr>
+            <w:r>
+              <w:rPr>
+                <w:rFonts w:ascii="Arial" w:hAnsi="Arial" w:cs="Arial"/>
+              </w:rPr>
+              <w:t>Miguel Vinicius Santos Albiach</w:t>
+            </w:r>
+          </w:p>
+        </w:tc>
+        <w:tc>
+          <w:tcPr>
+            <w:tcW w:w="1081" w:type="dxa"/>
           </w:tcPr>
           <w:p>
             <w:pPr>
@@ -486,7 +501,7 @@
         </w:tc>
         <w:tc>
           <w:tcPr>
-            <w:tcW w:w="4867" w:type="dxa"/>
+            <w:tcW w:w="4877" w:type="dxa"/>
           </w:tcPr>
           <w:p>
             <w:pPr>
@@ -504,7 +519,7 @@
         </w:tc>
         <w:tc>
           <w:tcPr>
-            <w:tcW w:w="2078" w:type="dxa"/>
+            <w:tcW w:w="1843" w:type="dxa"/>
           </w:tcPr>
           <w:p>
             <w:pPr>
@@ -527,7 +542,7 @@
         </w:trPr>
         <w:tc>
           <w:tcPr>
-            <w:tcW w:w="2561" w:type="dxa"/>
+            <w:tcW w:w="3824" w:type="dxa"/>
           </w:tcPr>
           <w:p>
             <w:pPr>
@@ -545,7 +560,7 @@
         </w:tc>
         <w:tc>
           <w:tcPr>
-            <w:tcW w:w="1126" w:type="dxa"/>
+            <w:tcW w:w="1081" w:type="dxa"/>
           </w:tcPr>
           <w:p>
             <w:pPr>
@@ -563,7 +578,7 @@
         </w:tc>
         <w:tc>
           <w:tcPr>
-            <w:tcW w:w="4867" w:type="dxa"/>
+            <w:tcW w:w="4877" w:type="dxa"/>
           </w:tcPr>
           <w:p>
             <w:pPr>
@@ -581,7 +596,7 @@
         </w:tc>
         <w:tc>
           <w:tcPr>
-            <w:tcW w:w="2078" w:type="dxa"/>
+            <w:tcW w:w="1843" w:type="dxa"/>
           </w:tcPr>
           <w:p>
             <w:pPr>
@@ -613,7 +628,7 @@
 </file>
 
 <file path=word/styles.xml><?xml version="1.0" encoding="utf-8"?>
-<w:styles xmlns:mc="http://schemas.openxmlformats.org/markup-compatibility/2006" xmlns:r="http://schemas.openxmlformats.org/officeDocument/2006/relationships" xmlns:w="http://schemas.openxmlformats.org/wordprocessingml/2006/main" xmlns:w14="http://schemas.microsoft.com/office/word/2010/wordml" xmlns:w15="http://schemas.microsoft.com/office/word/2012/wordml" mc:Ignorable="w14 w15">
+<w:styles xmlns:mc="http://schemas.openxmlformats.org/markup-compatibility/2006" xmlns:r="http://schemas.openxmlformats.org/officeDocument/2006/relationships" xmlns:w="http://schemas.openxmlformats.org/wordprocessingml/2006/main" xmlns:w14="http://schemas.microsoft.com/office/word/2010/wordml" xmlns:w15="http://schemas.microsoft.com/office/word/2012/wordml" xmlns:w16cex="http://schemas.microsoft.com/office/word/2018/wordml/cex" xmlns:w16cid="http://schemas.microsoft.com/office/word/2016/wordml/cid" xmlns:w16="http://schemas.microsoft.com/office/word/2018/wordml" xmlns:w16se="http://schemas.microsoft.com/office/word/2015/wordml/symex" mc:Ignorable="w14 w15 w16se w16cid w16 w16cex">
   <w:docDefaults>
     <w:rPrDefault>
       <w:rPr>
@@ -629,7 +644,7 @@
       </w:pPr>
     </w:pPrDefault>
   </w:docDefaults>
-  <w:latentStyles w:defLockedState="0" w:defUIPriority="99" w:defSemiHidden="0" w:defUnhideWhenUsed="0" w:defQFormat="0" w:count="371">
+  <w:latentStyles w:defLockedState="0" w:defUIPriority="99" w:defSemiHidden="0" w:defUnhideWhenUsed="0" w:defQFormat="0" w:count="376">
     <w:lsdException w:name="Normal" w:uiPriority="0" w:qFormat="1"/>
     <w:lsdException w:name="heading 1" w:uiPriority="9" w:qFormat="1"/>
     <w:lsdException w:name="heading 2" w:semiHidden="1" w:uiPriority="9" w:unhideWhenUsed="1" w:qFormat="1"/>
@@ -735,7 +750,6 @@
     <w:lsdException w:name="HTML Sample" w:semiHidden="1" w:unhideWhenUsed="1"/>
     <w:lsdException w:name="HTML Typewriter" w:semiHidden="1" w:unhideWhenUsed="1"/>
     <w:lsdException w:name="HTML Variable" w:semiHidden="1" w:unhideWhenUsed="1"/>
-    <w:lsdException w:name="Normal Table" w:semiHidden="1" w:unhideWhenUsed="1"/>
     <w:lsdException w:name="annotation subject" w:semiHidden="1" w:unhideWhenUsed="1"/>
     <w:lsdException w:name="No List" w:semiHidden="1" w:unhideWhenUsed="1"/>
     <w:lsdException w:name="Outline List 1" w:semiHidden="1" w:unhideWhenUsed="1"/>
@@ -778,11 +792,8 @@
     <w:lsdException w:name="Table Contemporary" w:semiHidden="1" w:unhideWhenUsed="1"/>
     <w:lsdException w:name="Table Elegant" w:semiHidden="1" w:unhideWhenUsed="1"/>
     <w:lsdException w:name="Table Professional" w:semiHidden="1" w:unhideWhenUsed="1"/>
-    <w:lsdException w:name="Table Subtle 1" w:semiHidden="1" w:unhideWhenUsed="1"/>
     <w:lsdException w:name="Table Subtle 2" w:semiHidden="1" w:unhideWhenUsed="1"/>
     <w:lsdException w:name="Table Web 1" w:semiHidden="1" w:unhideWhenUsed="1"/>
-    <w:lsdException w:name="Table Web 2" w:semiHidden="1" w:unhideWhenUsed="1"/>
-    <w:lsdException w:name="Table Web 3" w:semiHidden="1" w:unhideWhenUsed="1"/>
     <w:lsdException w:name="Balloon Text" w:semiHidden="1" w:unhideWhenUsed="1"/>
     <w:lsdException w:name="Table Grid" w:uiPriority="39"/>
     <w:lsdException w:name="Table Theme" w:semiHidden="1" w:unhideWhenUsed="1"/>
@@ -1001,6 +1012,11 @@
     <w:lsdException w:name="List Table 5 Dark Accent 6" w:uiPriority="50"/>
     <w:lsdException w:name="List Table 6 Colorful Accent 6" w:uiPriority="51"/>
     <w:lsdException w:name="List Table 7 Colorful Accent 6" w:uiPriority="52"/>
+    <w:lsdException w:name="Mention" w:semiHidden="1" w:unhideWhenUsed="1"/>
+    <w:lsdException w:name="Smart Hyperlink" w:semiHidden="1" w:unhideWhenUsed="1"/>
+    <w:lsdException w:name="Hashtag" w:semiHidden="1" w:unhideWhenUsed="1"/>
+    <w:lsdException w:name="Unresolved Mention" w:semiHidden="1" w:unhideWhenUsed="1"/>
+    <w:lsdException w:name="Smart Link" w:semiHidden="1" w:unhideWhenUsed="1"/>
   </w:latentStyles>
   <w:style w:type="paragraph" w:default="1" w:styleId="Normal">
     <w:name w:val="Normal"/>

</xml_diff>

<commit_message>
adicionado o integrante fabio
</commit_message>
<xml_diff>
--- a/02- Integrantes do Projeto.docx
+++ b/02- Integrantes do Projeto.docx
@@ -1,6 +1,6 @@
 
 <file path=word/document.xml><?xml version="1.0" encoding="utf-8"?>
-<w:document xmlns:wpc="http://schemas.microsoft.com/office/word/2010/wordprocessingCanvas" xmlns:cx="http://schemas.microsoft.com/office/drawing/2014/chartex" xmlns:cx1="http://schemas.microsoft.com/office/drawing/2015/9/8/chartex" xmlns:cx2="http://schemas.microsoft.com/office/drawing/2015/10/21/chartex" xmlns:cx3="http://schemas.microsoft.com/office/drawing/2016/5/9/chartex" xmlns:cx4="http://schemas.microsoft.com/office/drawing/2016/5/10/chartex" xmlns:cx5="http://schemas.microsoft.com/office/drawing/2016/5/11/chartex" xmlns:cx6="http://schemas.microsoft.com/office/drawing/2016/5/12/chartex" xmlns:cx7="http://schemas.microsoft.com/office/drawing/2016/5/13/chartex" xmlns:cx8="http://schemas.microsoft.com/office/drawing/2016/5/14/chartex" xmlns:mc="http://schemas.openxmlformats.org/markup-compatibility/2006" xmlns:aink="http://schemas.microsoft.com/office/drawing/2016/ink" xmlns:am3d="http://schemas.microsoft.com/office/drawing/2017/model3d" xmlns:o="urn:schemas-microsoft-com:office:office" xmlns:r="http://schemas.openxmlformats.org/officeDocument/2006/relationships" xmlns:m="http://schemas.openxmlformats.org/officeDocument/2006/math" xmlns:v="urn:schemas-microsoft-com:vml" xmlns:wp14="http://schemas.microsoft.com/office/word/2010/wordprocessingDrawing" xmlns:wp="http://schemas.openxmlformats.org/drawingml/2006/wordprocessingDrawing" xmlns:w10="urn:schemas-microsoft-com:office:word" xmlns:w="http://schemas.openxmlformats.org/wordprocessingml/2006/main" xmlns:w14="http://schemas.microsoft.com/office/word/2010/wordml" xmlns:w15="http://schemas.microsoft.com/office/word/2012/wordml" xmlns:w16cex="http://schemas.microsoft.com/office/word/2018/wordml/cex" xmlns:w16cid="http://schemas.microsoft.com/office/word/2016/wordml/cid" xmlns:w16="http://schemas.microsoft.com/office/word/2018/wordml" xmlns:w16se="http://schemas.microsoft.com/office/word/2015/wordml/symex" xmlns:wpg="http://schemas.microsoft.com/office/word/2010/wordprocessingGroup" xmlns:wpi="http://schemas.microsoft.com/office/word/2010/wordprocessingInk" xmlns:wne="http://schemas.microsoft.com/office/word/2006/wordml" xmlns:wps="http://schemas.microsoft.com/office/word/2010/wordprocessingShape" mc:Ignorable="w14 w15 w16se w16cid w16 w16cex wp14">
+<w:document xmlns:wpc="http://schemas.microsoft.com/office/word/2010/wordprocessingCanvas" xmlns:mc="http://schemas.openxmlformats.org/markup-compatibility/2006" xmlns:o="urn:schemas-microsoft-com:office:office" xmlns:r="http://schemas.openxmlformats.org/officeDocument/2006/relationships" xmlns:m="http://schemas.openxmlformats.org/officeDocument/2006/math" xmlns:v="urn:schemas-microsoft-com:vml" xmlns:wp14="http://schemas.microsoft.com/office/word/2010/wordprocessingDrawing" xmlns:wp="http://schemas.openxmlformats.org/drawingml/2006/wordprocessingDrawing" xmlns:w10="urn:schemas-microsoft-com:office:word" xmlns:w="http://schemas.openxmlformats.org/wordprocessingml/2006/main" xmlns:w14="http://schemas.microsoft.com/office/word/2010/wordml" xmlns:w15="http://schemas.microsoft.com/office/word/2012/wordml" xmlns:wpg="http://schemas.microsoft.com/office/word/2010/wordprocessingGroup" xmlns:wpi="http://schemas.microsoft.com/office/word/2010/wordprocessingInk" xmlns:wne="http://schemas.microsoft.com/office/word/2006/wordml" xmlns:wps="http://schemas.microsoft.com/office/word/2010/wordprocessingShape" mc:Ignorable="w14 w15 wp14">
   <w:body>
     <w:p>
       <w:pPr>
@@ -20,6 +20,17 @@
         </w:rPr>
         <w:t>02.</w:t>
       </w:r>
+      <w:r>
+        <w:rPr>
+          <w:rFonts w:ascii="Arial" w:hAnsi="Arial" w:cs="Arial"/>
+          <w:b/>
+          <w:sz w:val="30"/>
+          <w:szCs w:val="30"/>
+        </w:rPr>
+        <w:t xml:space="preserve"> </w:t>
+      </w:r>
+      <w:bookmarkStart w:id="0" w:name="_GoBack"/>
+      <w:bookmarkEnd w:id="0"/>
       <w:r>
         <w:rPr>
           <w:rFonts w:ascii="Arial" w:hAnsi="Arial" w:cs="Arial"/>
@@ -461,6 +472,109 @@
       </w:tr>
       <w:tr>
         <w:trPr>
+          <w:trHeight w:val="262"/>
+        </w:trPr>
+        <w:tc>
+          <w:tcPr>
+            <w:tcW w:w="3824" w:type="dxa"/>
+          </w:tcPr>
+          <w:p>
+            <w:pPr>
+              <w:rPr>
+                <w:rFonts w:ascii="Arial" w:hAnsi="Arial" w:cs="Arial"/>
+              </w:rPr>
+            </w:pPr>
+            <w:r>
+              <w:rPr>
+                <w:rFonts w:ascii="Arial" w:hAnsi="Arial" w:cs="Arial"/>
+              </w:rPr>
+              <w:t xml:space="preserve">Fábio Augusto </w:t>
+            </w:r>
+            <w:proofErr w:type="spellStart"/>
+            <w:r>
+              <w:rPr>
+                <w:rFonts w:ascii="Arial" w:hAnsi="Arial" w:cs="Arial"/>
+              </w:rPr>
+              <w:t>Miziara</w:t>
+            </w:r>
+            <w:proofErr w:type="spellEnd"/>
+          </w:p>
+        </w:tc>
+        <w:tc>
+          <w:tcPr>
+            <w:tcW w:w="1081" w:type="dxa"/>
+          </w:tcPr>
+          <w:p>
+            <w:pPr>
+              <w:rPr>
+                <w:rFonts w:ascii="Arial" w:hAnsi="Arial" w:cs="Arial"/>
+              </w:rPr>
+            </w:pPr>
+            <w:r>
+              <w:rPr>
+                <w:rFonts w:ascii="Arial" w:hAnsi="Arial" w:cs="Arial"/>
+              </w:rPr>
+              <w:t>1901990</w:t>
+            </w:r>
+          </w:p>
+        </w:tc>
+        <w:tc>
+          <w:tcPr>
+            <w:tcW w:w="4877" w:type="dxa"/>
+          </w:tcPr>
+          <w:p>
+            <w:pPr>
+              <w:rPr>
+                <w:rFonts w:ascii="Arial" w:hAnsi="Arial" w:cs="Arial"/>
+              </w:rPr>
+            </w:pPr>
+            <w:r>
+              <w:rPr>
+                <w:rFonts w:ascii="Arial" w:hAnsi="Arial" w:cs="Arial"/>
+              </w:rPr>
+              <w:t>fabio.miziara@aluno.faculdadeimpacta.com.br</w:t>
+            </w:r>
+          </w:p>
+        </w:tc>
+        <w:tc>
+          <w:tcPr>
+            <w:tcW w:w="1843" w:type="dxa"/>
+          </w:tcPr>
+          <w:p>
+            <w:pPr>
+              <w:rPr>
+                <w:rFonts w:ascii="Arial" w:hAnsi="Arial" w:cs="Arial"/>
+              </w:rPr>
+            </w:pPr>
+            <w:r>
+              <w:rPr>
+                <w:rFonts w:ascii="Arial" w:hAnsi="Arial" w:cs="Arial"/>
+              </w:rPr>
+              <w:t>(</w:t>
+            </w:r>
+            <w:r>
+              <w:rPr>
+                <w:rFonts w:ascii="Arial" w:hAnsi="Arial" w:cs="Arial"/>
+              </w:rPr>
+              <w:t>11</w:t>
+            </w:r>
+            <w:r>
+              <w:rPr>
+                <w:rFonts w:ascii="Arial" w:hAnsi="Arial" w:cs="Arial"/>
+              </w:rPr>
+              <w:t>)</w:t>
+            </w:r>
+            <w:r>
+              <w:rPr>
+                <w:rFonts w:ascii="Arial" w:hAnsi="Arial" w:cs="Arial"/>
+              </w:rPr>
+              <w:t>989599688</w:t>
+            </w:r>
+          </w:p>
+        </w:tc>
+      </w:tr>
+      <w:tr>
+        <w:trPr>
           <w:trHeight w:val="248"/>
         </w:trPr>
         <w:tc>
@@ -477,8 +591,16 @@
               <w:rPr>
                 <w:rFonts w:ascii="Arial" w:hAnsi="Arial" w:cs="Arial"/>
               </w:rPr>
-              <w:t>Miguel Vinicius Santos Albiach</w:t>
-            </w:r>
+              <w:t xml:space="preserve">Miguel Vinicius Santos </w:t>
+            </w:r>
+            <w:proofErr w:type="spellStart"/>
+            <w:r>
+              <w:rPr>
+                <w:rFonts w:ascii="Arial" w:hAnsi="Arial" w:cs="Arial"/>
+              </w:rPr>
+              <w:t>Albiach</w:t>
+            </w:r>
+            <w:proofErr w:type="spellEnd"/>
           </w:p>
         </w:tc>
         <w:tc>
@@ -628,7 +750,7 @@
 </file>
 
 <file path=word/styles.xml><?xml version="1.0" encoding="utf-8"?>
-<w:styles xmlns:mc="http://schemas.openxmlformats.org/markup-compatibility/2006" xmlns:r="http://schemas.openxmlformats.org/officeDocument/2006/relationships" xmlns:w="http://schemas.openxmlformats.org/wordprocessingml/2006/main" xmlns:w14="http://schemas.microsoft.com/office/word/2010/wordml" xmlns:w15="http://schemas.microsoft.com/office/word/2012/wordml" xmlns:w16cex="http://schemas.microsoft.com/office/word/2018/wordml/cex" xmlns:w16cid="http://schemas.microsoft.com/office/word/2016/wordml/cid" xmlns:w16="http://schemas.microsoft.com/office/word/2018/wordml" xmlns:w16se="http://schemas.microsoft.com/office/word/2015/wordml/symex" mc:Ignorable="w14 w15 w16se w16cid w16 w16cex">
+<w:styles xmlns:mc="http://schemas.openxmlformats.org/markup-compatibility/2006" xmlns:r="http://schemas.openxmlformats.org/officeDocument/2006/relationships" xmlns:w="http://schemas.openxmlformats.org/wordprocessingml/2006/main" xmlns:w14="http://schemas.microsoft.com/office/word/2010/wordml" xmlns:w15="http://schemas.microsoft.com/office/word/2012/wordml" mc:Ignorable="w14 w15">
   <w:docDefaults>
     <w:rPrDefault>
       <w:rPr>
@@ -644,7 +766,7 @@
       </w:pPr>
     </w:pPrDefault>
   </w:docDefaults>
-  <w:latentStyles w:defLockedState="0" w:defUIPriority="99" w:defSemiHidden="0" w:defUnhideWhenUsed="0" w:defQFormat="0" w:count="376">
+  <w:latentStyles w:defLockedState="0" w:defUIPriority="99" w:defSemiHidden="0" w:defUnhideWhenUsed="0" w:defQFormat="0" w:count="371">
     <w:lsdException w:name="Normal" w:uiPriority="0" w:qFormat="1"/>
     <w:lsdException w:name="heading 1" w:uiPriority="9" w:qFormat="1"/>
     <w:lsdException w:name="heading 2" w:semiHidden="1" w:uiPriority="9" w:unhideWhenUsed="1" w:qFormat="1"/>
@@ -750,6 +872,7 @@
     <w:lsdException w:name="HTML Sample" w:semiHidden="1" w:unhideWhenUsed="1"/>
     <w:lsdException w:name="HTML Typewriter" w:semiHidden="1" w:unhideWhenUsed="1"/>
     <w:lsdException w:name="HTML Variable" w:semiHidden="1" w:unhideWhenUsed="1"/>
+    <w:lsdException w:name="Normal Table" w:semiHidden="1" w:unhideWhenUsed="1"/>
     <w:lsdException w:name="annotation subject" w:semiHidden="1" w:unhideWhenUsed="1"/>
     <w:lsdException w:name="No List" w:semiHidden="1" w:unhideWhenUsed="1"/>
     <w:lsdException w:name="Outline List 1" w:semiHidden="1" w:unhideWhenUsed="1"/>
@@ -792,8 +915,11 @@
     <w:lsdException w:name="Table Contemporary" w:semiHidden="1" w:unhideWhenUsed="1"/>
     <w:lsdException w:name="Table Elegant" w:semiHidden="1" w:unhideWhenUsed="1"/>
     <w:lsdException w:name="Table Professional" w:semiHidden="1" w:unhideWhenUsed="1"/>
+    <w:lsdException w:name="Table Subtle 1" w:semiHidden="1" w:unhideWhenUsed="1"/>
     <w:lsdException w:name="Table Subtle 2" w:semiHidden="1" w:unhideWhenUsed="1"/>
     <w:lsdException w:name="Table Web 1" w:semiHidden="1" w:unhideWhenUsed="1"/>
+    <w:lsdException w:name="Table Web 2" w:semiHidden="1" w:unhideWhenUsed="1"/>
+    <w:lsdException w:name="Table Web 3" w:semiHidden="1" w:unhideWhenUsed="1"/>
     <w:lsdException w:name="Balloon Text" w:semiHidden="1" w:unhideWhenUsed="1"/>
     <w:lsdException w:name="Table Grid" w:uiPriority="39"/>
     <w:lsdException w:name="Table Theme" w:semiHidden="1" w:unhideWhenUsed="1"/>
@@ -1012,11 +1138,6 @@
     <w:lsdException w:name="List Table 5 Dark Accent 6" w:uiPriority="50"/>
     <w:lsdException w:name="List Table 6 Colorful Accent 6" w:uiPriority="51"/>
     <w:lsdException w:name="List Table 7 Colorful Accent 6" w:uiPriority="52"/>
-    <w:lsdException w:name="Mention" w:semiHidden="1" w:unhideWhenUsed="1"/>
-    <w:lsdException w:name="Smart Hyperlink" w:semiHidden="1" w:unhideWhenUsed="1"/>
-    <w:lsdException w:name="Hashtag" w:semiHidden="1" w:unhideWhenUsed="1"/>
-    <w:lsdException w:name="Unresolved Mention" w:semiHidden="1" w:unhideWhenUsed="1"/>
-    <w:lsdException w:name="Smart Link" w:semiHidden="1" w:unhideWhenUsed="1"/>
   </w:latentStyles>
   <w:style w:type="paragraph" w:default="1" w:styleId="Normal">
     <w:name w:val="Normal"/>

</xml_diff>

<commit_message>
Arquivos corrigidos para entrega da AC-05
</commit_message>
<xml_diff>
--- a/02- Integrantes do Projeto.docx
+++ b/02- Integrantes do Projeto.docx
@@ -1,6 +1,6 @@
 
 <file path=word/document.xml><?xml version="1.0" encoding="utf-8"?>
-<w:document xmlns:wpc="http://schemas.microsoft.com/office/word/2010/wordprocessingCanvas" xmlns:mc="http://schemas.openxmlformats.org/markup-compatibility/2006" xmlns:o="urn:schemas-microsoft-com:office:office" xmlns:r="http://schemas.openxmlformats.org/officeDocument/2006/relationships" xmlns:m="http://schemas.openxmlformats.org/officeDocument/2006/math" xmlns:v="urn:schemas-microsoft-com:vml" xmlns:wp14="http://schemas.microsoft.com/office/word/2010/wordprocessingDrawing" xmlns:wp="http://schemas.openxmlformats.org/drawingml/2006/wordprocessingDrawing" xmlns:w10="urn:schemas-microsoft-com:office:word" xmlns:w="http://schemas.openxmlformats.org/wordprocessingml/2006/main" xmlns:w14="http://schemas.microsoft.com/office/word/2010/wordml" xmlns:w15="http://schemas.microsoft.com/office/word/2012/wordml" xmlns:wpg="http://schemas.microsoft.com/office/word/2010/wordprocessingGroup" xmlns:wpi="http://schemas.microsoft.com/office/word/2010/wordprocessingInk" xmlns:wne="http://schemas.microsoft.com/office/word/2006/wordml" xmlns:wps="http://schemas.microsoft.com/office/word/2010/wordprocessingShape" mc:Ignorable="w14 w15 wp14">
+<w:document xmlns:wpc="http://schemas.microsoft.com/office/word/2010/wordprocessingCanvas" xmlns:cx="http://schemas.microsoft.com/office/drawing/2014/chartex" xmlns:cx1="http://schemas.microsoft.com/office/drawing/2015/9/8/chartex" xmlns:cx2="http://schemas.microsoft.com/office/drawing/2015/10/21/chartex" xmlns:cx3="http://schemas.microsoft.com/office/drawing/2016/5/9/chartex" xmlns:cx4="http://schemas.microsoft.com/office/drawing/2016/5/10/chartex" xmlns:cx5="http://schemas.microsoft.com/office/drawing/2016/5/11/chartex" xmlns:cx6="http://schemas.microsoft.com/office/drawing/2016/5/12/chartex" xmlns:cx7="http://schemas.microsoft.com/office/drawing/2016/5/13/chartex" xmlns:cx8="http://schemas.microsoft.com/office/drawing/2016/5/14/chartex" xmlns:mc="http://schemas.openxmlformats.org/markup-compatibility/2006" xmlns:aink="http://schemas.microsoft.com/office/drawing/2016/ink" xmlns:am3d="http://schemas.microsoft.com/office/drawing/2017/model3d" xmlns:o="urn:schemas-microsoft-com:office:office" xmlns:r="http://schemas.openxmlformats.org/officeDocument/2006/relationships" xmlns:m="http://schemas.openxmlformats.org/officeDocument/2006/math" xmlns:v="urn:schemas-microsoft-com:vml" xmlns:wp14="http://schemas.microsoft.com/office/word/2010/wordprocessingDrawing" xmlns:wp="http://schemas.openxmlformats.org/drawingml/2006/wordprocessingDrawing" xmlns:w10="urn:schemas-microsoft-com:office:word" xmlns:w="http://schemas.openxmlformats.org/wordprocessingml/2006/main" xmlns:w14="http://schemas.microsoft.com/office/word/2010/wordml" xmlns:w15="http://schemas.microsoft.com/office/word/2012/wordml" xmlns:w16cex="http://schemas.microsoft.com/office/word/2018/wordml/cex" xmlns:w16cid="http://schemas.microsoft.com/office/word/2016/wordml/cid" xmlns:w16="http://schemas.microsoft.com/office/word/2018/wordml" xmlns:w16se="http://schemas.microsoft.com/office/word/2015/wordml/symex" xmlns:wpg="http://schemas.microsoft.com/office/word/2010/wordprocessingGroup" xmlns:wpi="http://schemas.microsoft.com/office/word/2010/wordprocessingInk" xmlns:wne="http://schemas.microsoft.com/office/word/2006/wordml" xmlns:wps="http://schemas.microsoft.com/office/word/2010/wordprocessingShape" mc:Ignorable="w14 w15 w16se w16cid w16 w16cex wp14">
   <w:body>
     <w:p>
       <w:pPr>
@@ -11,26 +11,6 @@
           <w:szCs w:val="30"/>
         </w:rPr>
       </w:pPr>
-      <w:r>
-        <w:rPr>
-          <w:rFonts w:ascii="Arial" w:hAnsi="Arial" w:cs="Arial"/>
-          <w:b/>
-          <w:sz w:val="30"/>
-          <w:szCs w:val="30"/>
-        </w:rPr>
-        <w:t>02.</w:t>
-      </w:r>
-      <w:r>
-        <w:rPr>
-          <w:rFonts w:ascii="Arial" w:hAnsi="Arial" w:cs="Arial"/>
-          <w:b/>
-          <w:sz w:val="30"/>
-          <w:szCs w:val="30"/>
-        </w:rPr>
-        <w:t xml:space="preserve"> </w:t>
-      </w:r>
-      <w:bookmarkStart w:id="0" w:name="_GoBack"/>
-      <w:bookmarkEnd w:id="0"/>
       <w:r>
         <w:rPr>
           <w:rFonts w:ascii="Arial" w:hAnsi="Arial" w:cs="Arial"/>
@@ -50,8 +30,17 @@
       <w:r>
         <w:rPr>
           <w:rFonts w:ascii="Arial" w:eastAsia="Calibri" w:hAnsi="Arial" w:cs="Arial"/>
+          <w:b/>
+          <w:bCs/>
+          <w:u w:val="single"/>
         </w:rPr>
-        <w:t xml:space="preserve">Cliente: </w:t>
+        <w:t>Cliente:</w:t>
+      </w:r>
+      <w:r>
+        <w:rPr>
+          <w:rFonts w:ascii="Arial" w:eastAsia="Calibri" w:hAnsi="Arial" w:cs="Arial"/>
+        </w:rPr>
+        <w:t xml:space="preserve"> </w:t>
       </w:r>
       <w:r>
         <w:rPr>
@@ -69,8 +58,16 @@
       <w:r>
         <w:rPr>
           <w:rFonts w:ascii="Arial" w:eastAsia="Calibri" w:hAnsi="Arial" w:cs="Arial"/>
+          <w:b/>
+          <w:bCs/>
         </w:rPr>
-        <w:t xml:space="preserve">Empresa: </w:t>
+        <w:t>Empresa:</w:t>
+      </w:r>
+      <w:r>
+        <w:rPr>
+          <w:rFonts w:ascii="Arial" w:eastAsia="Calibri" w:hAnsi="Arial" w:cs="Arial"/>
+        </w:rPr>
+        <w:t xml:space="preserve"> </w:t>
       </w:r>
       <w:r>
         <w:rPr>
@@ -88,19 +85,33 @@
       <w:r>
         <w:rPr>
           <w:rFonts w:ascii="Arial" w:eastAsia="Calibri" w:hAnsi="Arial" w:cs="Arial"/>
+          <w:b/>
+          <w:bCs/>
         </w:rPr>
-        <w:t>Contato: (11) 95214-8805</w:t>
+        <w:t>Contato:</w:t>
+      </w:r>
+      <w:r>
+        <w:rPr>
+          <w:rFonts w:ascii="Arial" w:eastAsia="Calibri" w:hAnsi="Arial" w:cs="Arial"/>
+        </w:rPr>
+        <w:t xml:space="preserve"> (11) 95214-8805</w:t>
       </w:r>
     </w:p>
     <w:p>
       <w:pPr>
         <w:rPr>
           <w:rFonts w:ascii="Arial" w:hAnsi="Arial" w:cs="Arial"/>
+          <w:b/>
+          <w:bCs/>
+          <w:u w:val="single"/>
         </w:rPr>
       </w:pPr>
       <w:r>
         <w:rPr>
           <w:rFonts w:ascii="Arial" w:hAnsi="Arial" w:cs="Arial"/>
+          <w:b/>
+          <w:bCs/>
+          <w:u w:val="single"/>
         </w:rPr>
         <w:t>Equipe de desenvolvimento:</w:t>
       </w:r>
@@ -108,27 +119,28 @@
     <w:tbl>
       <w:tblPr>
         <w:tblStyle w:val="Tabelacomgrade"/>
-        <w:tblW w:w="11625" w:type="dxa"/>
-        <w:tblInd w:w="-1565" w:type="dxa"/>
+        <w:tblW w:w="9863" w:type="dxa"/>
+        <w:tblInd w:w="-512" w:type="dxa"/>
         <w:tblLook w:val="04A0" w:firstRow="1" w:lastRow="0" w:firstColumn="1" w:lastColumn="0" w:noHBand="0" w:noVBand="1"/>
       </w:tblPr>
       <w:tblGrid>
-        <w:gridCol w:w="3824"/>
-        <w:gridCol w:w="1081"/>
-        <w:gridCol w:w="4877"/>
-        <w:gridCol w:w="1843"/>
+        <w:gridCol w:w="1823"/>
+        <w:gridCol w:w="1073"/>
+        <w:gridCol w:w="4982"/>
+        <w:gridCol w:w="1985"/>
       </w:tblGrid>
       <w:tr>
         <w:trPr>
-          <w:trHeight w:val="262"/>
+          <w:trHeight w:val="428"/>
         </w:trPr>
         <w:tc>
           <w:tcPr>
-            <w:tcW w:w="3824" w:type="dxa"/>
-            <w:shd w:val="clear" w:color="auto" w:fill="DEEAF6" w:themeFill="accent1" w:themeFillTint="33"/>
-          </w:tcPr>
-          <w:p>
-            <w:pPr>
+            <w:tcW w:w="1823" w:type="dxa"/>
+            <w:shd w:val="clear" w:color="auto" w:fill="5B9BD5" w:themeFill="accent1"/>
+          </w:tcPr>
+          <w:p>
+            <w:pPr>
+              <w:jc w:val="center"/>
               <w:rPr>
                 <w:rFonts w:ascii="Arial" w:hAnsi="Arial" w:cs="Arial"/>
                 <w:b/>
@@ -139,17 +151,18 @@
                 <w:rFonts w:ascii="Arial" w:hAnsi="Arial" w:cs="Arial"/>
                 <w:b/>
               </w:rPr>
-              <w:t xml:space="preserve">Contatos </w:t>
-            </w:r>
-          </w:p>
-        </w:tc>
-        <w:tc>
-          <w:tcPr>
-            <w:tcW w:w="1081" w:type="dxa"/>
-            <w:shd w:val="clear" w:color="auto" w:fill="DEEAF6" w:themeFill="accent1" w:themeFillTint="33"/>
-          </w:tcPr>
-          <w:p>
-            <w:pPr>
+              <w:t>Contato</w:t>
+            </w:r>
+          </w:p>
+        </w:tc>
+        <w:tc>
+          <w:tcPr>
+            <w:tcW w:w="1073" w:type="dxa"/>
+            <w:shd w:val="clear" w:color="auto" w:fill="5B9BD5" w:themeFill="accent1"/>
+          </w:tcPr>
+          <w:p>
+            <w:pPr>
+              <w:jc w:val="center"/>
               <w:rPr>
                 <w:rFonts w:ascii="Arial" w:hAnsi="Arial" w:cs="Arial"/>
                 <w:b/>
@@ -166,11 +179,12 @@
         </w:tc>
         <w:tc>
           <w:tcPr>
-            <w:tcW w:w="4877" w:type="dxa"/>
-            <w:shd w:val="clear" w:color="auto" w:fill="DEEAF6" w:themeFill="accent1" w:themeFillTint="33"/>
-          </w:tcPr>
-          <w:p>
-            <w:pPr>
+            <w:tcW w:w="4982" w:type="dxa"/>
+            <w:shd w:val="clear" w:color="auto" w:fill="5B9BD5" w:themeFill="accent1"/>
+          </w:tcPr>
+          <w:p>
+            <w:pPr>
+              <w:jc w:val="center"/>
               <w:rPr>
                 <w:rFonts w:ascii="Arial" w:hAnsi="Arial" w:cs="Arial"/>
                 <w:b/>
@@ -187,11 +201,12 @@
         </w:tc>
         <w:tc>
           <w:tcPr>
-            <w:tcW w:w="1843" w:type="dxa"/>
-            <w:shd w:val="clear" w:color="auto" w:fill="DEEAF6" w:themeFill="accent1" w:themeFillTint="33"/>
-          </w:tcPr>
-          <w:p>
-            <w:pPr>
+            <w:tcW w:w="1985" w:type="dxa"/>
+            <w:shd w:val="clear" w:color="auto" w:fill="5B9BD5" w:themeFill="accent1"/>
+          </w:tcPr>
+          <w:p>
+            <w:pPr>
+              <w:jc w:val="center"/>
               <w:rPr>
                 <w:rFonts w:ascii="Arial" w:hAnsi="Arial" w:cs="Arial"/>
                 <w:b/>
@@ -213,7 +228,7 @@
         </w:trPr>
         <w:tc>
           <w:tcPr>
-            <w:tcW w:w="3824" w:type="dxa"/>
+            <w:tcW w:w="1823" w:type="dxa"/>
           </w:tcPr>
           <w:p>
             <w:pPr>
@@ -231,7 +246,7 @@
         </w:tc>
         <w:tc>
           <w:tcPr>
-            <w:tcW w:w="1081" w:type="dxa"/>
+            <w:tcW w:w="1073" w:type="dxa"/>
           </w:tcPr>
           <w:p>
             <w:pPr>
@@ -249,7 +264,7 @@
         </w:tc>
         <w:tc>
           <w:tcPr>
-            <w:tcW w:w="4877" w:type="dxa"/>
+            <w:tcW w:w="4982" w:type="dxa"/>
           </w:tcPr>
           <w:p>
             <w:pPr>
@@ -267,7 +282,7 @@
         </w:tc>
         <w:tc>
           <w:tcPr>
-            <w:tcW w:w="1843" w:type="dxa"/>
+            <w:tcW w:w="1985" w:type="dxa"/>
           </w:tcPr>
           <w:p>
             <w:pPr>
@@ -308,7 +323,8 @@
         </w:trPr>
         <w:tc>
           <w:tcPr>
-            <w:tcW w:w="3824" w:type="dxa"/>
+            <w:tcW w:w="1823" w:type="dxa"/>
+            <w:shd w:val="clear" w:color="auto" w:fill="DEEAF6" w:themeFill="accent1" w:themeFillTint="33"/>
           </w:tcPr>
           <w:p>
             <w:pPr>
@@ -326,7 +342,8 @@
         </w:tc>
         <w:tc>
           <w:tcPr>
-            <w:tcW w:w="1081" w:type="dxa"/>
+            <w:tcW w:w="1073" w:type="dxa"/>
+            <w:shd w:val="clear" w:color="auto" w:fill="DEEAF6" w:themeFill="accent1" w:themeFillTint="33"/>
           </w:tcPr>
           <w:p>
             <w:pPr>
@@ -344,7 +361,8 @@
         </w:tc>
         <w:tc>
           <w:tcPr>
-            <w:tcW w:w="4877" w:type="dxa"/>
+            <w:tcW w:w="4982" w:type="dxa"/>
+            <w:shd w:val="clear" w:color="auto" w:fill="DEEAF6" w:themeFill="accent1" w:themeFillTint="33"/>
           </w:tcPr>
           <w:p>
             <w:pPr>
@@ -362,7 +380,8 @@
         </w:tc>
         <w:tc>
           <w:tcPr>
-            <w:tcW w:w="1843" w:type="dxa"/>
+            <w:tcW w:w="1985" w:type="dxa"/>
+            <w:shd w:val="clear" w:color="auto" w:fill="DEEAF6" w:themeFill="accent1" w:themeFillTint="33"/>
           </w:tcPr>
           <w:p>
             <w:pPr>
@@ -385,7 +404,7 @@
         </w:trPr>
         <w:tc>
           <w:tcPr>
-            <w:tcW w:w="3824" w:type="dxa"/>
+            <w:tcW w:w="1823" w:type="dxa"/>
           </w:tcPr>
           <w:p>
             <w:pPr>
@@ -410,7 +429,7 @@
         </w:tc>
         <w:tc>
           <w:tcPr>
-            <w:tcW w:w="1081" w:type="dxa"/>
+            <w:tcW w:w="1073" w:type="dxa"/>
           </w:tcPr>
           <w:p>
             <w:pPr>
@@ -429,7 +448,7 @@
         </w:tc>
         <w:tc>
           <w:tcPr>
-            <w:tcW w:w="4877" w:type="dxa"/>
+            <w:tcW w:w="4982" w:type="dxa"/>
           </w:tcPr>
           <w:p>
             <w:pPr>
@@ -447,7 +466,7 @@
         </w:tc>
         <w:tc>
           <w:tcPr>
-            <w:tcW w:w="1843" w:type="dxa"/>
+            <w:tcW w:w="1985" w:type="dxa"/>
           </w:tcPr>
           <w:p>
             <w:pPr>
@@ -476,7 +495,8 @@
         </w:trPr>
         <w:tc>
           <w:tcPr>
-            <w:tcW w:w="3824" w:type="dxa"/>
+            <w:tcW w:w="1823" w:type="dxa"/>
+            <w:shd w:val="clear" w:color="auto" w:fill="DEEAF6" w:themeFill="accent1" w:themeFillTint="33"/>
           </w:tcPr>
           <w:p>
             <w:pPr>
@@ -502,7 +522,8 @@
         </w:tc>
         <w:tc>
           <w:tcPr>
-            <w:tcW w:w="1081" w:type="dxa"/>
+            <w:tcW w:w="1073" w:type="dxa"/>
+            <w:shd w:val="clear" w:color="auto" w:fill="DEEAF6" w:themeFill="accent1" w:themeFillTint="33"/>
           </w:tcPr>
           <w:p>
             <w:pPr>
@@ -520,7 +541,8 @@
         </w:tc>
         <w:tc>
           <w:tcPr>
-            <w:tcW w:w="4877" w:type="dxa"/>
+            <w:tcW w:w="4982" w:type="dxa"/>
+            <w:shd w:val="clear" w:color="auto" w:fill="DEEAF6" w:themeFill="accent1" w:themeFillTint="33"/>
           </w:tcPr>
           <w:p>
             <w:pPr>
@@ -538,7 +560,8 @@
         </w:tc>
         <w:tc>
           <w:tcPr>
-            <w:tcW w:w="1843" w:type="dxa"/>
+            <w:tcW w:w="1985" w:type="dxa"/>
+            <w:shd w:val="clear" w:color="auto" w:fill="DEEAF6" w:themeFill="accent1" w:themeFillTint="33"/>
           </w:tcPr>
           <w:p>
             <w:pPr>
@@ -579,7 +602,7 @@
         </w:trPr>
         <w:tc>
           <w:tcPr>
-            <w:tcW w:w="3824" w:type="dxa"/>
+            <w:tcW w:w="1823" w:type="dxa"/>
           </w:tcPr>
           <w:p>
             <w:pPr>
@@ -605,7 +628,7 @@
         </w:tc>
         <w:tc>
           <w:tcPr>
-            <w:tcW w:w="1081" w:type="dxa"/>
+            <w:tcW w:w="1073" w:type="dxa"/>
           </w:tcPr>
           <w:p>
             <w:pPr>
@@ -623,7 +646,7 @@
         </w:tc>
         <w:tc>
           <w:tcPr>
-            <w:tcW w:w="4877" w:type="dxa"/>
+            <w:tcW w:w="4982" w:type="dxa"/>
           </w:tcPr>
           <w:p>
             <w:pPr>
@@ -641,7 +664,7 @@
         </w:tc>
         <w:tc>
           <w:tcPr>
-            <w:tcW w:w="1843" w:type="dxa"/>
+            <w:tcW w:w="1985" w:type="dxa"/>
           </w:tcPr>
           <w:p>
             <w:pPr>
@@ -664,7 +687,8 @@
         </w:trPr>
         <w:tc>
           <w:tcPr>
-            <w:tcW w:w="3824" w:type="dxa"/>
+            <w:tcW w:w="1823" w:type="dxa"/>
+            <w:shd w:val="clear" w:color="auto" w:fill="DEEAF6" w:themeFill="accent1" w:themeFillTint="33"/>
           </w:tcPr>
           <w:p>
             <w:pPr>
@@ -682,7 +706,8 @@
         </w:tc>
         <w:tc>
           <w:tcPr>
-            <w:tcW w:w="1081" w:type="dxa"/>
+            <w:tcW w:w="1073" w:type="dxa"/>
+            <w:shd w:val="clear" w:color="auto" w:fill="DEEAF6" w:themeFill="accent1" w:themeFillTint="33"/>
           </w:tcPr>
           <w:p>
             <w:pPr>
@@ -700,7 +725,8 @@
         </w:tc>
         <w:tc>
           <w:tcPr>
-            <w:tcW w:w="4877" w:type="dxa"/>
+            <w:tcW w:w="4982" w:type="dxa"/>
+            <w:shd w:val="clear" w:color="auto" w:fill="DEEAF6" w:themeFill="accent1" w:themeFillTint="33"/>
           </w:tcPr>
           <w:p>
             <w:pPr>
@@ -718,7 +744,8 @@
         </w:tc>
         <w:tc>
           <w:tcPr>
-            <w:tcW w:w="1843" w:type="dxa"/>
+            <w:tcW w:w="1985" w:type="dxa"/>
+            <w:shd w:val="clear" w:color="auto" w:fill="DEEAF6" w:themeFill="accent1" w:themeFillTint="33"/>
           </w:tcPr>
           <w:p>
             <w:pPr>
@@ -750,7 +777,7 @@
 </file>
 
 <file path=word/styles.xml><?xml version="1.0" encoding="utf-8"?>
-<w:styles xmlns:mc="http://schemas.openxmlformats.org/markup-compatibility/2006" xmlns:r="http://schemas.openxmlformats.org/officeDocument/2006/relationships" xmlns:w="http://schemas.openxmlformats.org/wordprocessingml/2006/main" xmlns:w14="http://schemas.microsoft.com/office/word/2010/wordml" xmlns:w15="http://schemas.microsoft.com/office/word/2012/wordml" mc:Ignorable="w14 w15">
+<w:styles xmlns:mc="http://schemas.openxmlformats.org/markup-compatibility/2006" xmlns:r="http://schemas.openxmlformats.org/officeDocument/2006/relationships" xmlns:w="http://schemas.openxmlformats.org/wordprocessingml/2006/main" xmlns:w14="http://schemas.microsoft.com/office/word/2010/wordml" xmlns:w15="http://schemas.microsoft.com/office/word/2012/wordml" xmlns:w16cex="http://schemas.microsoft.com/office/word/2018/wordml/cex" xmlns:w16cid="http://schemas.microsoft.com/office/word/2016/wordml/cid" xmlns:w16="http://schemas.microsoft.com/office/word/2018/wordml" xmlns:w16se="http://schemas.microsoft.com/office/word/2015/wordml/symex" mc:Ignorable="w14 w15 w16se w16cid w16 w16cex">
   <w:docDefaults>
     <w:rPrDefault>
       <w:rPr>
@@ -766,7 +793,7 @@
       </w:pPr>
     </w:pPrDefault>
   </w:docDefaults>
-  <w:latentStyles w:defLockedState="0" w:defUIPriority="99" w:defSemiHidden="0" w:defUnhideWhenUsed="0" w:defQFormat="0" w:count="371">
+  <w:latentStyles w:defLockedState="0" w:defUIPriority="99" w:defSemiHidden="0" w:defUnhideWhenUsed="0" w:defQFormat="0" w:count="376">
     <w:lsdException w:name="Normal" w:uiPriority="0" w:qFormat="1"/>
     <w:lsdException w:name="heading 1" w:uiPriority="9" w:qFormat="1"/>
     <w:lsdException w:name="heading 2" w:semiHidden="1" w:uiPriority="9" w:unhideWhenUsed="1" w:qFormat="1"/>
@@ -872,7 +899,6 @@
     <w:lsdException w:name="HTML Sample" w:semiHidden="1" w:unhideWhenUsed="1"/>
     <w:lsdException w:name="HTML Typewriter" w:semiHidden="1" w:unhideWhenUsed="1"/>
     <w:lsdException w:name="HTML Variable" w:semiHidden="1" w:unhideWhenUsed="1"/>
-    <w:lsdException w:name="Normal Table" w:semiHidden="1" w:unhideWhenUsed="1"/>
     <w:lsdException w:name="annotation subject" w:semiHidden="1" w:unhideWhenUsed="1"/>
     <w:lsdException w:name="No List" w:semiHidden="1" w:unhideWhenUsed="1"/>
     <w:lsdException w:name="Outline List 1" w:semiHidden="1" w:unhideWhenUsed="1"/>
@@ -915,11 +941,8 @@
     <w:lsdException w:name="Table Contemporary" w:semiHidden="1" w:unhideWhenUsed="1"/>
     <w:lsdException w:name="Table Elegant" w:semiHidden="1" w:unhideWhenUsed="1"/>
     <w:lsdException w:name="Table Professional" w:semiHidden="1" w:unhideWhenUsed="1"/>
-    <w:lsdException w:name="Table Subtle 1" w:semiHidden="1" w:unhideWhenUsed="1"/>
     <w:lsdException w:name="Table Subtle 2" w:semiHidden="1" w:unhideWhenUsed="1"/>
     <w:lsdException w:name="Table Web 1" w:semiHidden="1" w:unhideWhenUsed="1"/>
-    <w:lsdException w:name="Table Web 2" w:semiHidden="1" w:unhideWhenUsed="1"/>
-    <w:lsdException w:name="Table Web 3" w:semiHidden="1" w:unhideWhenUsed="1"/>
     <w:lsdException w:name="Balloon Text" w:semiHidden="1" w:unhideWhenUsed="1"/>
     <w:lsdException w:name="Table Grid" w:uiPriority="39"/>
     <w:lsdException w:name="Table Theme" w:semiHidden="1" w:unhideWhenUsed="1"/>
@@ -1138,6 +1161,11 @@
     <w:lsdException w:name="List Table 5 Dark Accent 6" w:uiPriority="50"/>
     <w:lsdException w:name="List Table 6 Colorful Accent 6" w:uiPriority="51"/>
     <w:lsdException w:name="List Table 7 Colorful Accent 6" w:uiPriority="52"/>
+    <w:lsdException w:name="Mention" w:semiHidden="1" w:unhideWhenUsed="1"/>
+    <w:lsdException w:name="Smart Hyperlink" w:semiHidden="1" w:unhideWhenUsed="1"/>
+    <w:lsdException w:name="Hashtag" w:semiHidden="1" w:unhideWhenUsed="1"/>
+    <w:lsdException w:name="Unresolved Mention" w:semiHidden="1" w:unhideWhenUsed="1"/>
+    <w:lsdException w:name="Smart Link" w:semiHidden="1" w:unhideWhenUsed="1"/>
   </w:latentStyles>
   <w:style w:type="paragraph" w:default="1" w:styleId="Normal">
     <w:name w:val="Normal"/>

</xml_diff>